<commit_message>
Combing Report with Grammarly
</commit_message>
<xml_diff>
--- a/Final Report/Final report - design - Joel.docx
+++ b/Final Report/Final report - design - Joel.docx
@@ -31,7 +31,16 @@
     </w:p>
     <w:p>
       <w:r>
-        <w:t xml:space="preserve">The campus had a reputation of being hard to navigate which became somewhat of a running joke for Students, Teachers and </w:t>
+        <w:t xml:space="preserve">The campus had a reputation </w:t>
+      </w:r>
+      <w:r>
+        <w:rPr>
+          <w:noProof/>
+        </w:rPr>
+        <w:t>for</w:t>
+      </w:r>
+      <w:r>
+        <w:t xml:space="preserve"> being hard to navigate which became somewhat of a running joke for Students, Teachers and </w:t>
       </w:r>
     </w:p>
     <w:p/>
@@ -55,85 +64,118 @@
         </w:rPr>
       </w:pPr>
       <w:r>
-        <w:t xml:space="preserve">In the </w:t>
-      </w:r>
-      <w:r>
-        <w:t>initial stages</w:t>
-      </w:r>
-      <w:r>
-        <w:t xml:space="preserve"> of development,</w:t>
-      </w:r>
-      <w:r>
+        <w:t xml:space="preserve">The </w:t>
+      </w:r>
+      <w:r>
+        <w:rPr>
+          <w:noProof/>
+        </w:rPr>
+        <w:t>priority</w:t>
+      </w:r>
+      <w:r>
+        <w:t xml:space="preserve"> of the project was to </w:t>
+      </w:r>
+      <w:r>
+        <w:t xml:space="preserve">help users navigate the </w:t>
+      </w:r>
+      <w:r>
+        <w:t xml:space="preserve">Richard Hoggart </w:t>
+      </w:r>
+      <w:r>
+        <w:rPr>
+          <w:noProof/>
+        </w:rPr>
+        <w:t>B</w:t>
+      </w:r>
+      <w:r>
+        <w:rPr>
+          <w:noProof/>
+        </w:rPr>
+        <w:t>uilding</w:t>
+      </w:r>
+      <w:r>
+        <w:rPr>
+          <w:noProof/>
+        </w:rPr>
+        <w:t xml:space="preserve"> itself, which was the primary feature of what the group would call its core build, with the rest of the campus as a lower priority. As Eduroam can be erratic at times depending on</w:t>
+      </w:r>
+      <w:r>
+        <w:rPr>
+          <w:noProof/>
+        </w:rPr>
+        <w:t xml:space="preserve"> the user’s</w:t>
+      </w:r>
+      <w:r>
+        <w:rPr>
+          <w:noProof/>
+        </w:rPr>
+        <w:t xml:space="preserve"> location, it was decided to allow the app to function offline</w:t>
+      </w:r>
+      <w:r>
+        <w:rPr>
+          <w:noProof/>
+        </w:rPr>
+        <w:t xml:space="preserve">. Also considering time constraints and other logistical limitations, the app would be developed exclusively for </w:t>
+      </w:r>
+      <w:r>
+        <w:rPr>
+          <w:noProof/>
+        </w:rPr>
+        <w:t>A</w:t>
+      </w:r>
+      <w:r>
+        <w:rPr>
+          <w:noProof/>
+        </w:rPr>
+        <w:t>ndroid</w:t>
+      </w:r>
+      <w:r>
+        <w:rPr>
+          <w:noProof/>
+        </w:rPr>
+        <w:t xml:space="preserve"> devices using</w:t>
+      </w:r>
+      <w:r>
+        <w:rPr>
+          <w:noProof/>
+        </w:rPr>
+        <w:t xml:space="preserve"> the</w:t>
+      </w:r>
+      <w:r>
+        <w:rPr>
+          <w:noProof/>
+        </w:rPr>
         <w:t xml:space="preserve"> </w:t>
       </w:r>
       <w:r>
-        <w:t xml:space="preserve">it </w:t>
-      </w:r>
-      <w:r>
-        <w:rPr>
-          <w:noProof/>
-          <w:u w:val="thick" w:color="28B473"/>
-        </w:rPr>
-        <w:t>was decided</w:t>
-      </w:r>
-      <w:r>
-        <w:t xml:space="preserve"> </w:t>
-      </w:r>
-      <w:r>
-        <w:t xml:space="preserve">first and foremost </w:t>
-      </w:r>
-      <w:r>
-        <w:t xml:space="preserve">the app had </w:t>
-      </w:r>
-      <w:r>
-        <w:t xml:space="preserve">to help users navigate the </w:t>
-      </w:r>
-      <w:r>
-        <w:t xml:space="preserve">Richard </w:t>
-      </w:r>
-      <w:proofErr w:type="spellStart"/>
-      <w:r>
-        <w:t>Hoggart</w:t>
-      </w:r>
-      <w:proofErr w:type="spellEnd"/>
-      <w:r>
-        <w:t xml:space="preserve"> </w:t>
-      </w:r>
-      <w:r>
-        <w:rPr>
-          <w:noProof/>
-        </w:rPr>
-        <w:t>B</w:t>
-      </w:r>
-      <w:r>
-        <w:rPr>
-          <w:noProof/>
-        </w:rPr>
-        <w:t>uilding</w:t>
-      </w:r>
-      <w:r>
-        <w:rPr>
-          <w:noProof/>
-        </w:rPr>
-        <w:t xml:space="preserve"> itself, which was the primary feature of what the group would call its core build, with the rest of the campus as a lower priority. As Eduroam can be erratic at times depending on</w:t>
-      </w:r>
-      <w:r>
-        <w:rPr>
-          <w:noProof/>
-        </w:rPr>
-        <w:t xml:space="preserve"> the user’s</w:t>
-      </w:r>
-      <w:r>
-        <w:rPr>
-          <w:noProof/>
-        </w:rPr>
-        <w:t xml:space="preserve"> location, it was decided to allow the app to function offline</w:t>
-      </w:r>
-      <w:r>
-        <w:rPr>
-          <w:noProof/>
-        </w:rPr>
-        <w:t>. Also considering time constraints and other logistical limitations, the app would be developed exclusively for android devices using android studio, this would compliment the group’s course’s focus on the java programming language and decrease the amount of work needed.</w:t>
+        <w:rPr>
+          <w:noProof/>
+        </w:rPr>
+        <w:t>android</w:t>
+      </w:r>
+      <w:r>
+        <w:rPr>
+          <w:noProof/>
+        </w:rPr>
+        <w:t xml:space="preserve"> studio, this would compliment the group’s course’s focus on the </w:t>
+      </w:r>
+      <w:r>
+        <w:rPr>
+          <w:noProof/>
+        </w:rPr>
+        <w:t>J</w:t>
+      </w:r>
+      <w:r>
+        <w:rPr>
+          <w:noProof/>
+        </w:rPr>
+        <w:t>ava</w:t>
+      </w:r>
+      <w:r>
+        <w:rPr>
+          <w:noProof/>
+        </w:rPr>
+        <w:t xml:space="preserve"> programming language and decrease the amount of work needed.</w:t>
       </w:r>
       <w:r>
         <w:rPr>
@@ -158,7 +200,43 @@
         <w:rPr>
           <w:noProof/>
         </w:rPr>
-        <w:t xml:space="preserve"> the user would have to do is find and select which room they were in, and which room they wanted to go to and toggle the accessibility filter. The route between the rooms would be displayed with a line guiding the user from one room to another. </w:t>
+        <w:t xml:space="preserve"> the user would have to do is find and select which room they were in, and which room they wanted to go to and toggle the accessibility filter. The </w:t>
+      </w:r>
+      <w:r>
+        <w:rPr>
+          <w:noProof/>
+        </w:rPr>
+        <w:t>app will display a route between</w:t>
+      </w:r>
+      <w:r>
+        <w:rPr>
+          <w:noProof/>
+        </w:rPr>
+        <w:t xml:space="preserve"> rooms</w:t>
+      </w:r>
+      <w:r>
+        <w:rPr>
+          <w:noProof/>
+        </w:rPr>
+        <w:t xml:space="preserve">, displayed with a sequence of </w:t>
+      </w:r>
+      <w:r>
+        <w:rPr>
+          <w:noProof/>
+        </w:rPr>
+        <w:t>line</w:t>
+      </w:r>
+      <w:r>
+        <w:rPr>
+          <w:noProof/>
+        </w:rPr>
+        <w:t>s</w:t>
+      </w:r>
+      <w:r>
+        <w:rPr>
+          <w:noProof/>
+        </w:rPr>
+        <w:t xml:space="preserve"> guiding the user from one room to another. </w:t>
       </w:r>
     </w:p>
     <w:p>
@@ -183,18 +261,72 @@
     </w:p>
     <w:p>
       <w:r>
-        <w:t xml:space="preserve">Very little changed in the time between developing the core idea to the proposed implementation. But of the few changes, a prominent one was the decision to add a feature to </w:t>
-      </w:r>
-      <w:r>
-        <w:t>freely view and look around the map.</w:t>
-      </w:r>
-      <w:r>
-        <w:t xml:space="preserve"> </w:t>
-      </w:r>
-    </w:p>
-    <w:p>
-      <w:r>
-        <w:t>Fire exit access was added as another filter option in addition to accessibility</w:t>
+        <w:t xml:space="preserve">Very little changed in the time between developing the core idea to the proposed implementation. But of the few changes, a prominent one was the decision to add a feature </w:t>
+      </w:r>
+      <w:r>
+        <w:rPr>
+          <w:noProof/>
+        </w:rPr>
+        <w:t xml:space="preserve">to </w:t>
+      </w:r>
+      <w:r>
+        <w:rPr>
+          <w:noProof/>
+        </w:rPr>
+        <w:t>view and look around the map freely</w:t>
+      </w:r>
+      <w:r>
+        <w:t>.</w:t>
+      </w:r>
+      <w:r>
+        <w:t xml:space="preserve"> The research carried out had the effect of justifying most of the decisions made </w:t>
+      </w:r>
+      <w:r>
+        <w:rPr>
+          <w:noProof/>
+        </w:rPr>
+        <w:t>during</w:t>
+      </w:r>
+      <w:r>
+        <w:t xml:space="preserve"> the development phase.</w:t>
+      </w:r>
+    </w:p>
+    <w:p>
+      <w:r>
+        <w:t xml:space="preserve">The biggest major change to the app was the implementation of </w:t>
+      </w:r>
+      <w:r>
+        <w:t>Fire exit access</w:t>
+      </w:r>
+      <w:r>
+        <w:t xml:space="preserve">, which </w:t>
+      </w:r>
+      <w:r>
+        <w:rPr>
+          <w:noProof/>
+        </w:rPr>
+        <w:t>re</w:t>
+      </w:r>
+      <w:r>
+        <w:rPr>
+          <w:noProof/>
+        </w:rPr>
+        <w:t>q</w:t>
+      </w:r>
+      <w:r>
+        <w:rPr>
+          <w:noProof/>
+        </w:rPr>
+        <w:t>uired</w:t>
+      </w:r>
+      <w:r>
+        <w:t xml:space="preserve"> adding another </w:t>
+      </w:r>
+      <w:r>
+        <w:t>filter option in addition to accessibility</w:t>
+      </w:r>
+      <w:r>
+        <w:t>.</w:t>
       </w:r>
     </w:p>
     <w:p/>
@@ -213,39 +345,132 @@
     </w:p>
     <w:p>
       <w:r>
-        <w:t xml:space="preserve">RHB, </w:t>
-      </w:r>
-      <w:r>
-        <w:t>A*</w:t>
-      </w:r>
-      <w:r>
-        <w:t xml:space="preserve">, filters, Android, </w:t>
-      </w:r>
-      <w:r>
-        <w:t>campus overview map (for navigating to other buildings)</w:t>
-      </w:r>
-    </w:p>
-    <w:p>
-      <w:pPr>
-        <w:rPr>
-          <w:b/>
-        </w:rPr>
-      </w:pPr>
-    </w:p>
-    <w:p>
-      <w:pPr>
-        <w:rPr>
-          <w:b/>
-        </w:rPr>
-      </w:pPr>
-      <w:r>
-        <w:rPr>
-          <w:b/>
-        </w:rPr>
-        <w:t>Addendum</w:t>
+        <w:t>RHB</w:t>
+      </w:r>
+      <w:r>
+        <w:t xml:space="preserve"> – </w:t>
+      </w:r>
+    </w:p>
+    <w:p>
+      <w:r>
+        <w:t xml:space="preserve">The RHB building can be intimidating for new students, visitors and newcomers, its corridors are </w:t>
+      </w:r>
+      <w:r>
+        <w:rPr>
+          <w:noProof/>
+        </w:rPr>
+        <w:t>unintuitive</w:t>
+      </w:r>
+      <w:r>
+        <w:rPr>
+          <w:noProof/>
+        </w:rPr>
+        <w:t>,</w:t>
+      </w:r>
+      <w:r>
+        <w:t xml:space="preserve"> and its routes are remembered rather than figured out, more than any other building on campus, it is the Richard Hoggart Building </w:t>
+      </w:r>
+      <w:r>
+        <w:t>where</w:t>
+      </w:r>
+      <w:r>
+        <w:t xml:space="preserve"> peopl</w:t>
+      </w:r>
+      <w:r>
+        <w:t>e got lost</w:t>
+      </w:r>
+      <w:r>
+        <w:t>.</w:t>
+      </w:r>
+      <w:r>
+        <w:t xml:space="preserve"> Although the ground floor </w:t>
+      </w:r>
+      <w:r>
+        <w:t>is a straightforward location with relatively few trouble spots, th</w:t>
       </w:r>
       <w:bookmarkStart w:id="0" w:name="_GoBack"/>
       <w:bookmarkEnd w:id="0"/>
+      <w:r>
+        <w:t>e upper floors were where navigation would get confusing.</w:t>
+      </w:r>
+    </w:p>
+    <w:p>
+      <w:r>
+        <w:t xml:space="preserve">The main campus map was </w:t>
+      </w:r>
+      <w:r>
+        <w:t xml:space="preserve">considered an important feature, even if it was not as vital </w:t>
+      </w:r>
+      <w:r>
+        <w:rPr>
+          <w:noProof/>
+        </w:rPr>
+        <w:t>to</w:t>
+      </w:r>
+      <w:r>
+        <w:t xml:space="preserve"> the implementation of the RHB building. As a relatively simple </w:t>
+      </w:r>
+      <w:r>
+        <w:rPr>
+          <w:noProof/>
+        </w:rPr>
+        <w:t>map</w:t>
+      </w:r>
+      <w:r>
+        <w:rPr>
+          <w:noProof/>
+        </w:rPr>
+        <w:t>,</w:t>
+      </w:r>
+      <w:r>
+        <w:t xml:space="preserve"> it would allow users to get almost anywhere on campus</w:t>
+      </w:r>
+      <w:r>
+        <w:t>.</w:t>
+      </w:r>
+    </w:p>
+    <w:p>
+      <w:pPr>
+        <w:rPr>
+          <w:b/>
+        </w:rPr>
+      </w:pPr>
+    </w:p>
+    <w:p>
+      <w:pPr>
+        <w:rPr>
+          <w:b/>
+        </w:rPr>
+      </w:pPr>
+      <w:r>
+        <w:rPr>
+          <w:b/>
+        </w:rPr>
+        <w:t>Addendum</w:t>
+      </w:r>
+    </w:p>
+    <w:p>
+      <w:r>
+        <w:t xml:space="preserve">The addendum build consisted of a list of items that were desirable but not considered </w:t>
+      </w:r>
+      <w:r>
+        <w:rPr>
+          <w:noProof/>
+        </w:rPr>
+        <w:t>vital,</w:t>
+      </w:r>
+      <w:r>
+        <w:t xml:space="preserve"> if the group could not continue to develop beyond the core build the intent was for others to be able to add </w:t>
+      </w:r>
+      <w:r>
+        <w:rPr>
+          <w:noProof/>
+        </w:rPr>
+        <w:t>onto</w:t>
+      </w:r>
+      <w:r>
+        <w:t xml:space="preserve"> the project.</w:t>
+      </w:r>
     </w:p>
     <w:p>
       <w:r>
@@ -274,7 +499,6 @@
         <w:rPr>
           <w:noProof/>
         </w:rPr>
-        <w:lastRenderedPageBreak/>
         <w:drawing>
           <wp:inline distT="0" distB="0" distL="0" distR="0">
             <wp:extent cx="5730240" cy="4503420"/>
@@ -395,7 +619,11 @@
     </w:p>
     <w:p>
       <w:r>
-        <w:t xml:space="preserve">Considering external logistical limitations, developing for the android development studio was challenging, not just due to the groups unfamiliarity with the development studio but especially because of its reliance on the interactions between xml and java code across numerous files, the footprint of a single </w:t>
+        <w:t xml:space="preserve">Considering external logistical limitations, developing for the android development studio was challenging, not just due to the groups unfamiliarity with the development studio but especially </w:t>
+      </w:r>
+      <w:r>
+        <w:lastRenderedPageBreak/>
+        <w:t xml:space="preserve">because of its reliance on the interactions between xml and java code across numerous files, the footprint of a single </w:t>
       </w:r>
       <w:r>
         <w:t>function, class or “activity”</w:t>
@@ -430,7 +658,6 @@
         <w:rPr>
           <w:b/>
         </w:rPr>
-        <w:lastRenderedPageBreak/>
         <w:t>References</w:t>
       </w:r>
     </w:p>

</xml_diff>